<commit_message>
add alterações feitas na reunião
</commit_message>
<xml_diff>
--- a/documentação/Documento de regras.docx
+++ b/documentação/Documento de regras.docx
@@ -1333,7 +1333,7 @@
     <w:name w:val="Normal"/>
     <w:qFormat/>
   </w:style>
-  <w:style w:type="character" w:default="1" w:styleId="Tipodeletrapredefinidodopargrafo">
+  <w:style w:type="character" w:default="1" w:styleId="Fontepargpadro">
     <w:name w:val="Default Paragraph Font"/>
     <w:uiPriority w:val="1"/>
     <w:semiHidden/>
@@ -1363,7 +1363,7 @@
   <w:style w:type="paragraph" w:styleId="Cabealho">
     <w:name w:val="header"/>
     <w:basedOn w:val="Normal"/>
-    <w:link w:val="CabealhoCarter"/>
+    <w:link w:val="CabealhoChar"/>
     <w:uiPriority w:val="99"/>
     <w:unhideWhenUsed/>
     <w:rsid w:val="007C062A"/>
@@ -1375,9 +1375,9 @@
       <w:spacing w:after="0" w:line="240" w:lineRule="auto"/>
     </w:pPr>
   </w:style>
-  <w:style w:type="character" w:customStyle="1" w:styleId="CabealhoCarter">
-    <w:name w:val="Cabeçalho Caráter"/>
-    <w:basedOn w:val="Tipodeletrapredefinidodopargrafo"/>
+  <w:style w:type="character" w:customStyle="1" w:styleId="CabealhoChar">
+    <w:name w:val="Cabeçalho Char"/>
+    <w:basedOn w:val="Fontepargpadro"/>
     <w:link w:val="Cabealho"/>
     <w:uiPriority w:val="99"/>
     <w:rsid w:val="007C062A"/>
@@ -1385,7 +1385,7 @@
   <w:style w:type="paragraph" w:styleId="Rodap">
     <w:name w:val="footer"/>
     <w:basedOn w:val="Normal"/>
-    <w:link w:val="RodapCarter"/>
+    <w:link w:val="RodapChar"/>
     <w:uiPriority w:val="99"/>
     <w:unhideWhenUsed/>
     <w:rsid w:val="007C062A"/>
@@ -1397,9 +1397,9 @@
       <w:spacing w:after="0" w:line="240" w:lineRule="auto"/>
     </w:pPr>
   </w:style>
-  <w:style w:type="character" w:customStyle="1" w:styleId="RodapCarter">
-    <w:name w:val="Rodapé Caráter"/>
-    <w:basedOn w:val="Tipodeletrapredefinidodopargrafo"/>
+  <w:style w:type="character" w:customStyle="1" w:styleId="RodapChar">
+    <w:name w:val="Rodapé Char"/>
+    <w:basedOn w:val="Fontepargpadro"/>
     <w:link w:val="Rodap"/>
     <w:uiPriority w:val="99"/>
     <w:rsid w:val="007C062A"/>

</xml_diff>